<commit_message>
Update. Fixed getMaxOutputNode error.. it now selects based on value instead of memory address.
</commit_message>
<xml_diff>
--- a/CS465-Security/Projects/project6.docx
+++ b/CS465-Security/Projects/project6.docx
@@ -482,6 +482,7 @@
       <w:r>
         <w:rPr>
           <w:rFonts w:ascii="Adobe Caslon Pro" w:hAnsi="Adobe Caslon Pro"/>
+          <w:noProof/>
         </w:rPr>
         <w:drawing>
           <wp:inline distT="0" distB="0" distL="0" distR="0" wp14:anchorId="1E064F60" wp14:editId="731FDDCE">
@@ -546,29 +547,176 @@
           <w:rFonts w:ascii="Adobe Caslon Pro" w:hAnsi="Adobe Caslon Pro"/>
         </w:rPr>
       </w:pPr>
+      <w:r>
+        <w:rPr>
+          <w:rFonts w:ascii="Adobe Caslon Pro" w:hAnsi="Adobe Caslon Pro"/>
+          <w:noProof/>
+        </w:rPr>
+        <w:drawing>
+          <wp:inline distT="0" distB="0" distL="0" distR="0" wp14:anchorId="49CBA511" wp14:editId="66B364EF">
+            <wp:extent cx="2985766" cy="677008"/>
+            <wp:effectExtent l="0" t="0" r="12065" b="8890"/>
+            <wp:docPr id="1" name="Picture 1" descr="Macintosh HD:Users:clm:Desktop:Screen Shot 2013-10-19 at 9.12.40 PM.png"/>
+            <wp:cNvGraphicFramePr>
+              <a:graphicFrameLocks xmlns:a="http://schemas.openxmlformats.org/drawingml/2006/main" noChangeAspect="1"/>
+            </wp:cNvGraphicFramePr>
+            <a:graphic xmlns:a="http://schemas.openxmlformats.org/drawingml/2006/main">
+              <a:graphicData uri="http://schemas.openxmlformats.org/drawingml/2006/picture">
+                <pic:pic xmlns:pic="http://schemas.openxmlformats.org/drawingml/2006/picture">
+                  <pic:nvPicPr>
+                    <pic:cNvPr id="0" name="Picture 1" descr="Macintosh HD:Users:clm:Desktop:Screen Shot 2013-10-19 at 9.12.40 PM.png"/>
+                    <pic:cNvPicPr>
+                      <a:picLocks noChangeAspect="1" noChangeArrowheads="1"/>
+                    </pic:cNvPicPr>
+                  </pic:nvPicPr>
+                  <pic:blipFill>
+                    <a:blip r:embed="rId9">
+                      <a:extLst>
+                        <a:ext uri="{28A0092B-C50C-407E-A947-70E740481C1C}">
+                          <a14:useLocalDpi xmlns:a14="http://schemas.microsoft.com/office/drawing/2010/main" val="0"/>
+                        </a:ext>
+                      </a:extLst>
+                    </a:blip>
+                    <a:srcRect/>
+                    <a:stretch>
+                      <a:fillRect/>
+                    </a:stretch>
+                  </pic:blipFill>
+                  <pic:spPr bwMode="auto">
+                    <a:xfrm>
+                      <a:off x="0" y="0"/>
+                      <a:ext cx="2985766" cy="677008"/>
+                    </a:xfrm>
+                    <a:prstGeom prst="rect">
+                      <a:avLst/>
+                    </a:prstGeom>
+                    <a:noFill/>
+                    <a:ln>
+                      <a:noFill/>
+                    </a:ln>
+                  </pic:spPr>
+                </pic:pic>
+              </a:graphicData>
+            </a:graphic>
+          </wp:inline>
+        </w:drawing>
+      </w:r>
+      <w:r>
+        <w:rPr>
+          <w:rFonts w:ascii="Adobe Caslon Pro" w:hAnsi="Adobe Caslon Pro"/>
+          <w:noProof/>
+        </w:rPr>
+        <w:drawing>
+          <wp:inline distT="0" distB="0" distL="0" distR="0" wp14:anchorId="555BE412" wp14:editId="20438B98">
+            <wp:extent cx="2599592" cy="679450"/>
+            <wp:effectExtent l="0" t="0" r="0" b="6350"/>
+            <wp:docPr id="2" name="Picture 2" descr="Macintosh HD:Users:clm:Desktop:Screen Shot 2013-10-19 at 9.13.54 PM.png"/>
+            <wp:cNvGraphicFramePr>
+              <a:graphicFrameLocks xmlns:a="http://schemas.openxmlformats.org/drawingml/2006/main" noChangeAspect="1"/>
+            </wp:cNvGraphicFramePr>
+            <a:graphic xmlns:a="http://schemas.openxmlformats.org/drawingml/2006/main">
+              <a:graphicData uri="http://schemas.openxmlformats.org/drawingml/2006/picture">
+                <pic:pic xmlns:pic="http://schemas.openxmlformats.org/drawingml/2006/picture">
+                  <pic:nvPicPr>
+                    <pic:cNvPr id="0" name="Picture 2" descr="Macintosh HD:Users:clm:Desktop:Screen Shot 2013-10-19 at 9.13.54 PM.png"/>
+                    <pic:cNvPicPr>
+                      <a:picLocks noChangeAspect="1" noChangeArrowheads="1"/>
+                    </pic:cNvPicPr>
+                  </pic:nvPicPr>
+                  <pic:blipFill>
+                    <a:blip r:embed="rId10">
+                      <a:extLst>
+                        <a:ext uri="{28A0092B-C50C-407E-A947-70E740481C1C}">
+                          <a14:useLocalDpi xmlns:a14="http://schemas.microsoft.com/office/drawing/2010/main" val="0"/>
+                        </a:ext>
+                      </a:extLst>
+                    </a:blip>
+                    <a:srcRect/>
+                    <a:stretch>
+                      <a:fillRect/>
+                    </a:stretch>
+                  </pic:blipFill>
+                  <pic:spPr bwMode="auto">
+                    <a:xfrm>
+                      <a:off x="0" y="0"/>
+                      <a:ext cx="2601463" cy="679939"/>
+                    </a:xfrm>
+                    <a:prstGeom prst="rect">
+                      <a:avLst/>
+                    </a:prstGeom>
+                    <a:noFill/>
+                    <a:ln>
+                      <a:noFill/>
+                    </a:ln>
+                  </pic:spPr>
+                </pic:pic>
+              </a:graphicData>
+            </a:graphic>
+          </wp:inline>
+        </w:drawing>
+      </w:r>
+    </w:p>
+    <w:p>
+      <w:pPr>
+        <w:rPr>
+          <w:rFonts w:ascii="Adobe Caslon Pro" w:hAnsi="Adobe Caslon Pro"/>
+        </w:rPr>
+      </w:pPr>
+    </w:p>
+    <w:p>
+      <w:pPr>
+        <w:rPr>
+          <w:rFonts w:ascii="Adobe Caslon Pro" w:hAnsi="Adobe Caslon Pro"/>
+        </w:rPr>
+      </w:pPr>
+    </w:p>
+    <w:p>
+      <w:pPr>
+        <w:rPr>
+          <w:rFonts w:ascii="Adobe Caslon Pro" w:hAnsi="Adobe Caslon Pro"/>
+        </w:rPr>
+      </w:pPr>
+      <w:r>
+        <w:rPr>
+          <w:rFonts w:ascii="Adobe Caslon Pro" w:hAnsi="Adobe Caslon Pro"/>
+        </w:rPr>
+        <w:t>~</w:t>
+      </w:r>
+      <w:r>
+        <w:rPr>
+          <w:rFonts w:ascii="Adobe Caslon Pro" w:hAnsi="Adobe Caslon Pro"/>
+        </w:rPr>
+        <w:t>I</w:t>
+      </w:r>
+      <w:r>
+        <w:rPr>
+          <w:rFonts w:ascii="Adobe Caslon Pro" w:hAnsi="Adobe Caslon Pro"/>
+        </w:rPr>
+        <w:t xml:space="preserve"> initialed each of these conversations with encrypted PGP and S/MIME messages, and received the following back.  The proof is in </w:t>
+      </w:r>
+      <w:proofErr w:type="spellStart"/>
+      <w:r>
+        <w:rPr>
+          <w:rFonts w:ascii="Adobe Caslon Pro" w:hAnsi="Adobe Caslon Pro"/>
+        </w:rPr>
+        <w:t>mail.app’s</w:t>
+      </w:r>
+      <w:proofErr w:type="spellEnd"/>
+      <w:r>
+        <w:rPr>
+          <w:rFonts w:ascii="Adobe Caslon Pro" w:hAnsi="Adobe Caslon Pro"/>
+        </w:rPr>
+        <w:t xml:space="preserve"> lock symbol.  This shows the messages were successfully encrypted.</w:t>
+      </w:r>
+    </w:p>
+    <w:p>
+      <w:pPr>
+        <w:rPr>
+          <w:rFonts w:ascii="Adobe Caslon Pro" w:hAnsi="Adobe Caslon Pro"/>
+        </w:rPr>
+      </w:pPr>
       <w:bookmarkStart w:id="0" w:name="_GoBack"/>
       <w:bookmarkEnd w:id="0"/>
-    </w:p>
-    <w:p>
-      <w:pPr>
-        <w:rPr>
-          <w:rFonts w:ascii="Adobe Caslon Pro" w:hAnsi="Adobe Caslon Pro"/>
-        </w:rPr>
-      </w:pPr>
-    </w:p>
-    <w:p>
-      <w:pPr>
-        <w:rPr>
-          <w:rFonts w:ascii="Adobe Caslon Pro" w:hAnsi="Adobe Caslon Pro"/>
-        </w:rPr>
-      </w:pPr>
-    </w:p>
-    <w:p>
-      <w:pPr>
-        <w:rPr>
-          <w:rFonts w:ascii="Adobe Caslon Pro" w:hAnsi="Adobe Caslon Pro"/>
-        </w:rPr>
-      </w:pPr>
     </w:p>
     <w:p>
       <w:pPr>
@@ -1994,7 +2142,7 @@
 </file>
 
 <file path=customXml/itemProps1.xml><?xml version="1.0" encoding="utf-8"?>
-<ds:datastoreItem xmlns:ds="http://schemas.openxmlformats.org/officeDocument/2006/customXml" ds:itemID="{98EAD32F-5D40-634E-BA32-BA6F4887C6BC}">
+<ds:datastoreItem xmlns:ds="http://schemas.openxmlformats.org/officeDocument/2006/customXml" ds:itemID="{5D326353-805A-D54B-90D7-05C5ECEE6D9C}">
   <ds:schemaRefs>
     <ds:schemaRef ds:uri="http://schemas.openxmlformats.org/officeDocument/2006/bibliography"/>
   </ds:schemaRefs>

</xml_diff>